<commit_message>
few adjusts to the project proposal
</commit_message>
<xml_diff>
--- a/ESM270P_Fall2016_ProjectProposal_Daldegan.docx
+++ b/ESM270P_Fall2016_ProjectProposal_Daldegan.docx
@@ -607,6 +607,13 @@
           <w:sz w:val="24"/>
           <w:szCs w:val="24"/>
         </w:rPr>
+        <w:t xml:space="preserve"> for the period between 2002 and 2011</w:t>
+      </w:r>
+      <w:r>
+        <w:rPr>
+          <w:sz w:val="24"/>
+          <w:szCs w:val="24"/>
+        </w:rPr>
         <w:t>.</w:t>
       </w:r>
       <w:r>
@@ -787,7 +794,14 @@
           <w:sz w:val="24"/>
           <w:szCs w:val="24"/>
         </w:rPr>
-        <w:t xml:space="preserve"> an important driver of </w:t>
+        <w:t xml:space="preserve"> an important driver </w:t>
+      </w:r>
+      <w:r>
+        <w:rPr>
+          <w:sz w:val="24"/>
+          <w:szCs w:val="24"/>
+        </w:rPr>
+        <w:t xml:space="preserve">of the </w:t>
       </w:r>
       <w:r>
         <w:rPr>
@@ -864,8 +878,17 @@
           <w:sz w:val="24"/>
           <w:szCs w:val="24"/>
         </w:rPr>
-        <w:t>human activities</w:t>
-      </w:r>
+        <w:t xml:space="preserve">human </w:t>
+      </w:r>
+      <w:bookmarkStart w:id="0" w:name="_GoBack"/>
+      <w:r>
+        <w:rPr>
+          <w:sz w:val="24"/>
+          <w:szCs w:val="24"/>
+        </w:rPr>
+        <w:t>activities</w:t>
+      </w:r>
+      <w:bookmarkEnd w:id="0"/>
       <w:r>
         <w:rPr>
           <w:sz w:val="24"/>
@@ -969,13 +992,13 @@
           <w:sz w:val="24"/>
           <w:szCs w:val="24"/>
         </w:rPr>
-        <w:pPrChange w:id="0" w:author="Gabriel Antunes Daldegan" w:date="2016-10-06T10:01:00Z">
+        <w:pPrChange w:id="1" w:author="Gabriel Antunes Daldegan" w:date="2016-10-06T10:01:00Z">
           <w:pPr>
             <w:spacing w:line="276" w:lineRule="auto"/>
           </w:pPr>
         </w:pPrChange>
       </w:pPr>
-      <w:ins w:id="1" w:author="Gabriel Antunes Daldegan" w:date="2016-10-06T10:00:00Z">
+      <w:ins w:id="2" w:author="Gabriel Antunes Daldegan" w:date="2016-10-06T10:00:00Z">
         <w:r>
           <w:rPr>
             <w:b/>
@@ -991,6 +1014,7 @@
           <w:sz w:val="24"/>
           <w:szCs w:val="24"/>
         </w:rPr>
+        <w:lastRenderedPageBreak/>
         <w:t>2. Overall planning goals and objectives</w:t>
       </w:r>
     </w:p>
@@ -1007,7 +1031,6 @@
           <w:sz w:val="24"/>
           <w:szCs w:val="24"/>
         </w:rPr>
-        <w:lastRenderedPageBreak/>
         <w:t xml:space="preserve">The </w:t>
       </w:r>
       <w:r>
@@ -1205,23 +1228,7 @@
           <w:sz w:val="24"/>
           <w:szCs w:val="24"/>
         </w:rPr>
-        <w:t xml:space="preserve">By overlaying the 10 </w:t>
-      </w:r>
-      <w:proofErr w:type="gramStart"/>
-      <w:r>
-        <w:rPr>
-          <w:sz w:val="24"/>
-          <w:szCs w:val="24"/>
-        </w:rPr>
-        <w:t>years</w:t>
-      </w:r>
-      <w:proofErr w:type="gramEnd"/>
-      <w:r>
-        <w:rPr>
-          <w:sz w:val="24"/>
-          <w:szCs w:val="24"/>
-        </w:rPr>
-        <w:t xml:space="preserve"> fire scars layers it would be possible to classify fire recurrence</w:t>
+        <w:t>By overlaying fire scars layers it would be possible to classify fire recurrence</w:t>
       </w:r>
       <w:r>
         <w:rPr>
@@ -2139,16 +2146,7 @@
           <w:sz w:val="24"/>
           <w:szCs w:val="24"/>
         </w:rPr>
-        <w:t>charact</w:t>
-      </w:r>
-      <w:bookmarkStart w:id="2" w:name="_GoBack"/>
-      <w:bookmarkEnd w:id="2"/>
-      <w:r>
-        <w:rPr>
-          <w:sz w:val="24"/>
-          <w:szCs w:val="24"/>
-        </w:rPr>
-        <w:t xml:space="preserve">erize the modified fire regime and </w:t>
+        <w:t xml:space="preserve">characterize the modified fire regime and </w:t>
       </w:r>
       <w:r>
         <w:rPr>

</xml_diff>